<commit_message>
Added Final version - The Acts Effect 2
</commit_message>
<xml_diff>
--- a/Odyssey Write ups/THE ACTS EFFECT.docx
+++ b/Odyssey Write ups/THE ACTS EFFECT.docx
@@ -128,13 +128,7 @@
         <w:rPr>
           <w:rFonts w:cstheme="minorHAnsi"/>
         </w:rPr>
-        <w:t xml:space="preserve">. </w:t>
-      </w:r>
-      <w:r>
-        <w:rPr>
-          <w:rFonts w:cstheme="minorHAnsi"/>
-        </w:rPr>
-        <w:t>After 7</w:t>
+        <w:t>. After 7</w:t>
       </w:r>
       <w:r>
         <w:rPr>
@@ -170,6 +164,18 @@
         <w:t>before the performance, each team will get a surprise prop.</w:t>
       </w:r>
     </w:p>
+    <w:p>
+      <w:r>
+        <w:t>Venue: Main Stage</w:t>
+      </w:r>
+    </w:p>
+    <w:p>
+      <w:r>
+        <w:t>Time: 10 30 am</w:t>
+      </w:r>
+      <w:bookmarkStart w:id="0" w:name="_GoBack"/>
+      <w:bookmarkEnd w:id="0"/>
+    </w:p>
     <w:p/>
     <w:p>
       <w:pPr>
@@ -188,8 +194,6 @@
       <w:r>
         <w:tab/>
       </w:r>
-      <w:bookmarkStart w:id="0" w:name="_GoBack"/>
-      <w:bookmarkEnd w:id="0"/>
     </w:p>
     <w:sectPr>
       <w:pgSz w:w="12240" w:h="15840"/>

</xml_diff>